<commit_message>
Adiciona sprites do ponto e do powerup; Atualização do Game Objects Description
</commit_message>
<xml_diff>
--- a/Game Objets Description.docx
+++ b/Game Objets Description.docx
@@ -4,10 +4,16 @@
   <w:body>
     <w:p>
       <w:pPr>
-        <w:rPr/>
-      </w:pPr>
-      <w:r>
-        <w:rPr>
+        <w:jc w:val="center"/>
+        <w:rPr>
+          <w:sz w:val="56"/>
+          <w:szCs w:val="56"/>
+        </w:rPr>
+      </w:pPr>
+      <w:r>
+        <w:rPr>
+          <w:sz w:val="56"/>
+          <w:szCs w:val="56"/>
           <w:rtl w:val="0"/>
         </w:rPr>
         <w:t xml:space="preserve">Game Objects Description</w:t>
@@ -442,7 +448,7 @@
         </w:rPr>
         <w:t xml:space="preserve">Objeto: Blinky</w:t>
         <w:br w:type="textWrapping"/>
-        <w:t xml:space="preserve">Blinky é o personagem principal do jogo. O jogador controla Blinky, que pode se mover através do labirinto. Seu objetivo é derrotar Pacman e fugir da nave. Blinky pode usar poderes para derrotar Pacman ou para atrapalhá-lo</w:t>
+        <w:t xml:space="preserve">Blinky é o personagem principal do jogo. O jogador controla Blinky, que pode se mover através do labirinto. Seu objetivo é derrotar Pacman e fugir da nave. Blinky pode usar poderes para derrotar Pacman ou para atrapalhá-lo.</w:t>
         <w:br w:type="textWrapping"/>
         <w:br w:type="textWrapping"/>
         <w:t xml:space="preserve">Aparência:    </w:t>
@@ -453,12 +459,12 @@
           <wp:inline distB="114300" distT="114300" distL="114300" distR="114300">
             <wp:extent cx="2590800" cy="323850"/>
             <wp:effectExtent b="0" l="0" r="0" t="0"/>
-            <wp:docPr id="11" name="image4.png"/>
+            <wp:docPr id="13" name="image13.png"/>
             <a:graphic>
               <a:graphicData uri="http://schemas.openxmlformats.org/drawingml/2006/picture">
                 <pic:pic>
                   <pic:nvPicPr>
-                    <pic:cNvPr id="0" name="image4.png"/>
+                    <pic:cNvPr id="0" name="image13.png"/>
                     <pic:cNvPicPr preferRelativeResize="0"/>
                   </pic:nvPicPr>
                   <pic:blipFill>
@@ -517,12 +523,12 @@
           <wp:inline distB="114300" distT="114300" distL="114300" distR="114300">
             <wp:extent cx="190500" cy="190500"/>
             <wp:effectExtent b="0" l="0" r="0" t="0"/>
-            <wp:docPr id="8" name="image7.png"/>
+            <wp:docPr id="9" name="image4.png"/>
             <a:graphic>
               <a:graphicData uri="http://schemas.openxmlformats.org/drawingml/2006/picture">
                 <pic:pic>
                   <pic:nvPicPr>
-                    <pic:cNvPr id="0" name="image7.png"/>
+                    <pic:cNvPr id="0" name="image4.png"/>
                     <pic:cNvPicPr preferRelativeResize="0"/>
                   </pic:nvPicPr>
                   <pic:blipFill>
@@ -552,7 +558,165 @@
           <wp:inline distB="114300" distT="114300" distL="114300" distR="114300">
             <wp:extent cx="190500" cy="190500"/>
             <wp:effectExtent b="0" l="0" r="0" t="0"/>
-            <wp:docPr id="1" name="image3.png"/>
+            <wp:docPr id="2" name="image7.png"/>
+            <a:graphic>
+              <a:graphicData uri="http://schemas.openxmlformats.org/drawingml/2006/picture">
+                <pic:pic>
+                  <pic:nvPicPr>
+                    <pic:cNvPr id="0" name="image7.png"/>
+                    <pic:cNvPicPr preferRelativeResize="0"/>
+                  </pic:nvPicPr>
+                  <pic:blipFill>
+                    <a:blip r:embed="rId8"/>
+                    <a:srcRect b="0" l="0" r="0" t="0"/>
+                    <a:stretch>
+                      <a:fillRect/>
+                    </a:stretch>
+                  </pic:blipFill>
+                  <pic:spPr>
+                    <a:xfrm>
+                      <a:off x="0" y="0"/>
+                      <a:ext cx="190500" cy="190500"/>
+                    </a:xfrm>
+                    <a:prstGeom prst="rect"/>
+                    <a:ln/>
+                  </pic:spPr>
+                </pic:pic>
+              </a:graphicData>
+            </a:graphic>
+          </wp:inline>
+        </w:drawing>
+      </w:r>
+      <w:r>
+        <w:rPr>
+          <w:rtl w:val="0"/>
+        </w:rPr>
+        <w:t xml:space="preserve"> </w:t>
+      </w:r>
+      <w:r>
+        <w:rPr/>
+        <w:drawing>
+          <wp:inline distB="114300" distT="114300" distL="114300" distR="114300">
+            <wp:extent cx="190500" cy="190500"/>
+            <wp:effectExtent b="0" l="0" r="0" t="0"/>
+            <wp:docPr id="14" name="image9.png"/>
+            <a:graphic>
+              <a:graphicData uri="http://schemas.openxmlformats.org/drawingml/2006/picture">
+                <pic:pic>
+                  <pic:nvPicPr>
+                    <pic:cNvPr id="0" name="image9.png"/>
+                    <pic:cNvPicPr preferRelativeResize="0"/>
+                  </pic:nvPicPr>
+                  <pic:blipFill>
+                    <a:blip r:embed="rId9"/>
+                    <a:srcRect b="0" l="0" r="0" t="0"/>
+                    <a:stretch>
+                      <a:fillRect/>
+                    </a:stretch>
+                  </pic:blipFill>
+                  <pic:spPr>
+                    <a:xfrm>
+                      <a:off x="0" y="0"/>
+                      <a:ext cx="190500" cy="190500"/>
+                    </a:xfrm>
+                    <a:prstGeom prst="rect"/>
+                    <a:ln/>
+                  </pic:spPr>
+                </pic:pic>
+              </a:graphicData>
+            </a:graphic>
+          </wp:inline>
+        </w:drawing>
+      </w:r>
+      <w:r>
+        <w:rPr/>
+        <w:drawing>
+          <wp:inline distB="114300" distT="114300" distL="114300" distR="114300">
+            <wp:extent cx="190500" cy="190500"/>
+            <wp:effectExtent b="0" l="0" r="0" t="0"/>
+            <wp:docPr id="4" name="image5.png"/>
+            <a:graphic>
+              <a:graphicData uri="http://schemas.openxmlformats.org/drawingml/2006/picture">
+                <pic:pic>
+                  <pic:nvPicPr>
+                    <pic:cNvPr id="0" name="image5.png"/>
+                    <pic:cNvPicPr preferRelativeResize="0"/>
+                  </pic:nvPicPr>
+                  <pic:blipFill>
+                    <a:blip r:embed="rId10"/>
+                    <a:srcRect b="0" l="0" r="0" t="0"/>
+                    <a:stretch>
+                      <a:fillRect/>
+                    </a:stretch>
+                  </pic:blipFill>
+                  <pic:spPr>
+                    <a:xfrm>
+                      <a:off x="0" y="0"/>
+                      <a:ext cx="190500" cy="190500"/>
+                    </a:xfrm>
+                    <a:prstGeom prst="rect"/>
+                    <a:ln/>
+                  </pic:spPr>
+                </pic:pic>
+              </a:graphicData>
+            </a:graphic>
+          </wp:inline>
+        </w:drawing>
+      </w:r>
+      <w:r>
+        <w:rPr>
+          <w:rtl w:val="0"/>
+        </w:rPr>
+        <w:t xml:space="preserve"> </w:t>
+      </w:r>
+      <w:r>
+        <w:rPr/>
+        <w:drawing>
+          <wp:inline distB="114300" distT="114300" distL="114300" distR="114300">
+            <wp:extent cx="190500" cy="190500"/>
+            <wp:effectExtent b="0" l="0" r="0" t="0"/>
+            <wp:docPr id="5" name="image2.png"/>
+            <a:graphic>
+              <a:graphicData uri="http://schemas.openxmlformats.org/drawingml/2006/picture">
+                <pic:pic>
+                  <pic:nvPicPr>
+                    <pic:cNvPr id="0" name="image2.png"/>
+                    <pic:cNvPicPr preferRelativeResize="0"/>
+                  </pic:nvPicPr>
+                  <pic:blipFill>
+                    <a:blip r:embed="rId8"/>
+                    <a:srcRect b="0" l="0" r="0" t="0"/>
+                    <a:stretch>
+                      <a:fillRect/>
+                    </a:stretch>
+                  </pic:blipFill>
+                  <pic:spPr>
+                    <a:xfrm>
+                      <a:off x="0" y="0"/>
+                      <a:ext cx="190500" cy="190500"/>
+                    </a:xfrm>
+                    <a:prstGeom prst="rect"/>
+                    <a:ln/>
+                  </pic:spPr>
+                </pic:pic>
+              </a:graphicData>
+            </a:graphic>
+          </wp:inline>
+        </w:drawing>
+      </w:r>
+      <w:r>
+        <w:rPr>
+          <w:rtl w:val="0"/>
+        </w:rPr>
+        <w:t xml:space="preserve"> </w:t>
+      </w:r>
+      <w:r>
+        <w:rPr/>
+        <w:drawing>
+          <wp:inline distB="114300" distT="114300" distL="114300" distR="114300">
+            <wp:extent cx="190500" cy="190500"/>
+            <wp:effectExtent b="0" l="0" r="0" t="0"/>
+            <wp:docPr id="10" name="image3.png"/>
             <a:graphic>
               <a:graphicData uri="http://schemas.openxmlformats.org/drawingml/2006/picture">
                 <pic:pic>
@@ -593,170 +757,12 @@
           <wp:inline distB="114300" distT="114300" distL="114300" distR="114300">
             <wp:extent cx="190500" cy="190500"/>
             <wp:effectExtent b="0" l="0" r="0" t="0"/>
-            <wp:docPr id="12" name="image8.png"/>
-            <a:graphic>
-              <a:graphicData uri="http://schemas.openxmlformats.org/drawingml/2006/picture">
-                <pic:pic>
-                  <pic:nvPicPr>
-                    <pic:cNvPr id="0" name="image8.png"/>
-                    <pic:cNvPicPr preferRelativeResize="0"/>
-                  </pic:nvPicPr>
-                  <pic:blipFill>
-                    <a:blip r:embed="rId9"/>
-                    <a:srcRect b="0" l="0" r="0" t="0"/>
-                    <a:stretch>
-                      <a:fillRect/>
-                    </a:stretch>
-                  </pic:blipFill>
-                  <pic:spPr>
-                    <a:xfrm>
-                      <a:off x="0" y="0"/>
-                      <a:ext cx="190500" cy="190500"/>
-                    </a:xfrm>
-                    <a:prstGeom prst="rect"/>
-                    <a:ln/>
-                  </pic:spPr>
-                </pic:pic>
-              </a:graphicData>
-            </a:graphic>
-          </wp:inline>
-        </w:drawing>
-      </w:r>
-      <w:r>
-        <w:rPr/>
-        <w:drawing>
-          <wp:inline distB="114300" distT="114300" distL="114300" distR="114300">
-            <wp:extent cx="190500" cy="190500"/>
-            <wp:effectExtent b="0" l="0" r="0" t="0"/>
-            <wp:docPr id="4" name="image2.png"/>
-            <a:graphic>
-              <a:graphicData uri="http://schemas.openxmlformats.org/drawingml/2006/picture">
-                <pic:pic>
-                  <pic:nvPicPr>
-                    <pic:cNvPr id="0" name="image2.png"/>
-                    <pic:cNvPicPr preferRelativeResize="0"/>
-                  </pic:nvPicPr>
-                  <pic:blipFill>
-                    <a:blip r:embed="rId10"/>
-                    <a:srcRect b="0" l="0" r="0" t="0"/>
-                    <a:stretch>
-                      <a:fillRect/>
-                    </a:stretch>
-                  </pic:blipFill>
-                  <pic:spPr>
-                    <a:xfrm>
-                      <a:off x="0" y="0"/>
-                      <a:ext cx="190500" cy="190500"/>
-                    </a:xfrm>
-                    <a:prstGeom prst="rect"/>
-                    <a:ln/>
-                  </pic:spPr>
-                </pic:pic>
-              </a:graphicData>
-            </a:graphic>
-          </wp:inline>
-        </w:drawing>
-      </w:r>
-      <w:r>
-        <w:rPr>
-          <w:rtl w:val="0"/>
-        </w:rPr>
-        <w:t xml:space="preserve"> </w:t>
-      </w:r>
-      <w:r>
-        <w:rPr/>
-        <w:drawing>
-          <wp:inline distB="114300" distT="114300" distL="114300" distR="114300">
-            <wp:extent cx="190500" cy="190500"/>
-            <wp:effectExtent b="0" l="0" r="0" t="0"/>
-            <wp:docPr id="5" name="image6.png"/>
+            <wp:docPr id="7" name="image6.png"/>
             <a:graphic>
               <a:graphicData uri="http://schemas.openxmlformats.org/drawingml/2006/picture">
                 <pic:pic>
                   <pic:nvPicPr>
                     <pic:cNvPr id="0" name="image6.png"/>
-                    <pic:cNvPicPr preferRelativeResize="0"/>
-                  </pic:nvPicPr>
-                  <pic:blipFill>
-                    <a:blip r:embed="rId8"/>
-                    <a:srcRect b="0" l="0" r="0" t="0"/>
-                    <a:stretch>
-                      <a:fillRect/>
-                    </a:stretch>
-                  </pic:blipFill>
-                  <pic:spPr>
-                    <a:xfrm>
-                      <a:off x="0" y="0"/>
-                      <a:ext cx="190500" cy="190500"/>
-                    </a:xfrm>
-                    <a:prstGeom prst="rect"/>
-                    <a:ln/>
-                  </pic:spPr>
-                </pic:pic>
-              </a:graphicData>
-            </a:graphic>
-          </wp:inline>
-        </w:drawing>
-      </w:r>
-      <w:r>
-        <w:rPr>
-          <w:rtl w:val="0"/>
-        </w:rPr>
-        <w:t xml:space="preserve"> </w:t>
-      </w:r>
-      <w:r>
-        <w:rPr/>
-        <w:drawing>
-          <wp:inline distB="114300" distT="114300" distL="114300" distR="114300">
-            <wp:extent cx="190500" cy="190500"/>
-            <wp:effectExtent b="0" l="0" r="0" t="0"/>
-            <wp:docPr id="9" name="image9.png"/>
-            <a:graphic>
-              <a:graphicData uri="http://schemas.openxmlformats.org/drawingml/2006/picture">
-                <pic:pic>
-                  <pic:nvPicPr>
-                    <pic:cNvPr id="0" name="image9.png"/>
-                    <pic:cNvPicPr preferRelativeResize="0"/>
-                  </pic:nvPicPr>
-                  <pic:blipFill>
-                    <a:blip r:embed="rId8"/>
-                    <a:srcRect b="0" l="0" r="0" t="0"/>
-                    <a:stretch>
-                      <a:fillRect/>
-                    </a:stretch>
-                  </pic:blipFill>
-                  <pic:spPr>
-                    <a:xfrm>
-                      <a:off x="0" y="0"/>
-                      <a:ext cx="190500" cy="190500"/>
-                    </a:xfrm>
-                    <a:prstGeom prst="rect"/>
-                    <a:ln/>
-                  </pic:spPr>
-                </pic:pic>
-              </a:graphicData>
-            </a:graphic>
-          </wp:inline>
-        </w:drawing>
-      </w:r>
-      <w:r>
-        <w:rPr>
-          <w:rtl w:val="0"/>
-        </w:rPr>
-        <w:t xml:space="preserve"> </w:t>
-      </w:r>
-      <w:r>
-        <w:rPr/>
-        <w:drawing>
-          <wp:inline distB="114300" distT="114300" distL="114300" distR="114300">
-            <wp:extent cx="190500" cy="190500"/>
-            <wp:effectExtent b="0" l="0" r="0" t="0"/>
-            <wp:docPr id="7" name="image1.png"/>
-            <a:graphic>
-              <a:graphicData uri="http://schemas.openxmlformats.org/drawingml/2006/picture">
-                <pic:pic>
-                  <pic:nvPicPr>
-                    <pic:cNvPr id="0" name="image1.png"/>
                     <pic:cNvPicPr preferRelativeResize="0"/>
                   </pic:nvPicPr>
                   <pic:blipFill>
@@ -792,12 +798,12 @@
           <wp:inline distB="114300" distT="114300" distL="114300" distR="114300">
             <wp:extent cx="190500" cy="190500"/>
             <wp:effectExtent b="0" l="0" r="0" t="0"/>
-            <wp:docPr id="6" name="image10.png"/>
+            <wp:docPr id="6" name="image8.png"/>
             <a:graphic>
               <a:graphicData uri="http://schemas.openxmlformats.org/drawingml/2006/picture">
                 <pic:pic>
                   <pic:nvPicPr>
-                    <pic:cNvPr id="0" name="image10.png"/>
+                    <pic:cNvPr id="0" name="image8.png"/>
                     <pic:cNvPicPr preferRelativeResize="0"/>
                   </pic:nvPicPr>
                   <pic:blipFill>
@@ -833,12 +839,12 @@
           <wp:inline distB="114300" distT="114300" distL="114300" distR="114300">
             <wp:extent cx="190500" cy="190500"/>
             <wp:effectExtent b="0" l="0" r="0" t="0"/>
-            <wp:docPr id="10" name="image12.png"/>
+            <wp:docPr id="12" name="image14.png"/>
             <a:graphic>
               <a:graphicData uri="http://schemas.openxmlformats.org/drawingml/2006/picture">
                 <pic:pic>
                   <pic:nvPicPr>
-                    <pic:cNvPr id="0" name="image12.png"/>
+                    <pic:cNvPr id="0" name="image14.png"/>
                     <pic:cNvPicPr preferRelativeResize="0"/>
                   </pic:nvPicPr>
                   <pic:blipFill>
@@ -874,12 +880,12 @@
           <wp:inline distB="114300" distT="114300" distL="114300" distR="114300">
             <wp:extent cx="190500" cy="190500"/>
             <wp:effectExtent b="0" l="0" r="0" t="0"/>
-            <wp:docPr id="3" name="image11.png"/>
+            <wp:docPr id="3" name="image1.png"/>
             <a:graphic>
               <a:graphicData uri="http://schemas.openxmlformats.org/drawingml/2006/picture">
                 <pic:pic>
                   <pic:nvPicPr>
-                    <pic:cNvPr id="0" name="image11.png"/>
+                    <pic:cNvPr id="0" name="image1.png"/>
                     <pic:cNvPicPr preferRelativeResize="0"/>
                   </pic:nvPicPr>
                   <pic:blipFill>
@@ -936,14 +942,14 @@
         <w:rPr/>
         <w:drawing>
           <wp:inline distB="114300" distT="114300" distL="114300" distR="114300">
-            <wp:extent cx="468616" cy="484775"/>
+            <wp:extent cx="647700" cy="323850"/>
             <wp:effectExtent b="0" l="0" r="0" t="0"/>
-            <wp:docPr id="2" name="image5.png"/>
+            <wp:docPr id="8" name="image11.png"/>
             <a:graphic>
               <a:graphicData uri="http://schemas.openxmlformats.org/drawingml/2006/picture">
                 <pic:pic>
                   <pic:nvPicPr>
-                    <pic:cNvPr id="0" name="image5.png"/>
+                    <pic:cNvPr id="0" name="image11.png"/>
                     <pic:cNvPicPr preferRelativeResize="0"/>
                   </pic:nvPicPr>
                   <pic:blipFill>
@@ -956,7 +962,133 @@
                   <pic:spPr>
                     <a:xfrm>
                       <a:off x="0" y="0"/>
-                      <a:ext cx="468616" cy="484775"/>
+                      <a:ext cx="647700" cy="323850"/>
+                    </a:xfrm>
+                    <a:prstGeom prst="rect"/>
+                    <a:ln/>
+                  </pic:spPr>
+                </pic:pic>
+              </a:graphicData>
+            </a:graphic>
+          </wp:inline>
+        </w:drawing>
+      </w:r>
+      <w:r>
+        <w:rPr>
+          <w:rtl w:val="0"/>
+        </w:rPr>
+        <w:br w:type="textWrapping"/>
+      </w:r>
+    </w:p>
+    <w:p>
+      <w:pPr>
+        <w:numPr>
+          <w:ilvl w:val="0"/>
+          <w:numId w:val="1"/>
+        </w:numPr>
+        <w:ind w:left="720" w:hanging="360"/>
+        <w:rPr>
+          <w:u w:val="none"/>
+        </w:rPr>
+      </w:pPr>
+      <w:r>
+        <w:rPr>
+          <w:rtl w:val="0"/>
+        </w:rPr>
+        <w:t xml:space="preserve">Objeto: Pontos de powerup</w:t>
+        <w:br w:type="textWrapping"/>
+        <w:t xml:space="preserve">Algumas poucas unidades de powerup ficam espalhadas pelos caminhos do labirinto. Apenas Pacman pode interagir com eles, e quando pacman come um desses powerups, Blinky fica vulnerável é imposto a ele algum tipo de dificuldade. Quando pacman come todos os pontos de powerup presentes no mapa, Blinky fica permanentemente vulnerável.</w:t>
+        <w:br w:type="textWrapping"/>
+        <w:t xml:space="preserve">Aparência: </w:t>
+      </w:r>
+      <w:r>
+        <w:rPr/>
+        <w:drawing>
+          <wp:inline distB="114300" distT="114300" distL="114300" distR="114300">
+            <wp:extent cx="323850" cy="323850"/>
+            <wp:effectExtent b="0" l="0" r="0" t="0"/>
+            <wp:docPr id="11" name="image12.png"/>
+            <a:graphic>
+              <a:graphicData uri="http://schemas.openxmlformats.org/drawingml/2006/picture">
+                <pic:pic>
+                  <pic:nvPicPr>
+                    <pic:cNvPr id="0" name="image12.png"/>
+                    <pic:cNvPicPr preferRelativeResize="0"/>
+                  </pic:nvPicPr>
+                  <pic:blipFill>
+                    <a:blip r:embed="rId14"/>
+                    <a:srcRect b="0" l="0" r="0" t="0"/>
+                    <a:stretch>
+                      <a:fillRect/>
+                    </a:stretch>
+                  </pic:blipFill>
+                  <pic:spPr>
+                    <a:xfrm>
+                      <a:off x="0" y="0"/>
+                      <a:ext cx="323850" cy="323850"/>
+                    </a:xfrm>
+                    <a:prstGeom prst="rect"/>
+                    <a:ln/>
+                  </pic:spPr>
+                </pic:pic>
+              </a:graphicData>
+            </a:graphic>
+          </wp:inline>
+        </w:drawing>
+      </w:r>
+      <w:r>
+        <w:rPr>
+          <w:rtl w:val="0"/>
+        </w:rPr>
+        <w:br w:type="textWrapping"/>
+      </w:r>
+    </w:p>
+    <w:p>
+      <w:pPr>
+        <w:numPr>
+          <w:ilvl w:val="0"/>
+          <w:numId w:val="1"/>
+        </w:numPr>
+        <w:ind w:left="720" w:hanging="360"/>
+        <w:rPr>
+          <w:u w:val="none"/>
+        </w:rPr>
+      </w:pPr>
+      <w:r>
+        <w:rPr>
+          <w:rtl w:val="0"/>
+        </w:rPr>
+        <w:t xml:space="preserve">Objeto: Pontos normais</w:t>
+        <w:br w:type="textWrapping"/>
+        <w:t xml:space="preserve">Os pontos normais preenchem o mapa nos locais onde não há powerups. Apenas pacman interage com eles. Quando pacman come esses pontos, nada acontece.</w:t>
+        <w:br w:type="textWrapping"/>
+        <w:t xml:space="preserve">Aparência:</w:t>
+      </w:r>
+      <w:r>
+        <w:rPr/>
+        <w:drawing>
+          <wp:inline distB="114300" distT="114300" distL="114300" distR="114300">
+            <wp:extent cx="323850" cy="323850"/>
+            <wp:effectExtent b="0" l="0" r="0" t="0"/>
+            <wp:docPr id="1" name="image10.png"/>
+            <a:graphic>
+              <a:graphicData uri="http://schemas.openxmlformats.org/drawingml/2006/picture">
+                <pic:pic>
+                  <pic:nvPicPr>
+                    <pic:cNvPr id="0" name="image10.png"/>
+                    <pic:cNvPicPr preferRelativeResize="0"/>
+                  </pic:nvPicPr>
+                  <pic:blipFill>
+                    <a:blip r:embed="rId15"/>
+                    <a:srcRect b="0" l="0" r="0" t="0"/>
+                    <a:stretch>
+                      <a:fillRect/>
+                    </a:stretch>
+                  </pic:blipFill>
+                  <pic:spPr>
+                    <a:xfrm>
+                      <a:off x="0" y="0"/>
+                      <a:ext cx="323850" cy="323850"/>
                     </a:xfrm>
                     <a:prstGeom prst="rect"/>
                     <a:ln/>

</xml_diff>